<commit_message>
I have made some changed in some paragraghs at the ABOUT section and changed in my CV
</commit_message>
<xml_diff>
--- a/YSM-CV.docx
+++ b/YSM-CV.docx
@@ -263,7 +263,7 @@
                     </wp:anchor>
                   </w:drawing>
                 </mc:Choice>
-                <mc:Fallback xmlns:cx="http://schemas.microsoft.com/office/drawing/2014/chartex" xmlns:cx1="http://schemas.microsoft.com/office/drawing/2015/9/8/chartex" xmlns:w16se="http://schemas.microsoft.com/office/word/2015/wordml/symex">
+                <mc:Fallback xmlns:w16se="http://schemas.microsoft.com/office/word/2015/wordml/symex" xmlns:cx1="http://schemas.microsoft.com/office/drawing/2015/9/8/chartex" xmlns:cx="http://schemas.microsoft.com/office/drawing/2014/chartex">
                   <w:pict>
                     <v:line w14:anchorId="6CA9A547" id="Straight Connector 36" o:spid="_x0000_s1026" style="position:absolute;z-index:251706368;visibility:visible;mso-wrap-style:square;mso-wrap-distance-left:9pt;mso-wrap-distance-top:0;mso-wrap-distance-right:9pt;mso-wrap-distance-bottom:0;mso-position-horizontal:absolute;mso-position-horizontal-relative:text;mso-position-vertical:absolute;mso-position-vertical-relative:text" from="179.85pt,6.3pt" to="179.85pt,683.55pt" o:gfxdata="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" strokecolor="#4472c4 [3204]" strokeweight=".5pt">
                       <v:stroke joinstyle="miter"/>
@@ -461,7 +461,6 @@
                       <w:lang w:val="en-US"/>
                     </w:rPr>
                   </w:pPr>
-                  <w:proofErr w:type="spellStart"/>
                   <w:r>
                     <w:rPr>
                       <w:rFonts w:eastAsia="Calibri" w:cstheme="minorHAnsi"/>
@@ -483,7 +482,6 @@
                     </w:rPr>
                     <w:t>fomarfo</w:t>
                   </w:r>
-                  <w:proofErr w:type="spellEnd"/>
                   <w:r>
                     <w:rPr>
                       <w:rFonts w:eastAsia="Calibri" w:cstheme="minorHAnsi"/>
@@ -803,7 +801,6 @@
                     </w:rPr>
                     <w:t>linkedin.com/in/</w:t>
                   </w:r>
-                  <w:proofErr w:type="spellStart"/>
                   <w:r>
                     <w:rPr>
                       <w:rFonts w:eastAsia="Calibri" w:cstheme="minorHAnsi"/>
@@ -811,7 +808,6 @@
                     </w:rPr>
                     <w:t>yawsafomarfo</w:t>
                   </w:r>
-                  <w:proofErr w:type="spellEnd"/>
                 </w:p>
               </w:tc>
               <w:tc>
@@ -919,6 +915,8 @@
                       <w:szCs w:val="16"/>
                     </w:rPr>
                   </w:pPr>
+                  <w:bookmarkStart w:id="0" w:name="_GoBack"/>
+                  <w:bookmarkEnd w:id="0"/>
                 </w:p>
               </w:tc>
             </w:tr>
@@ -989,6 +987,87 @@
                   </w:tcBorders>
                   <w:vAlign w:val="center"/>
                 </w:tcPr>
+                <w:p>
+                  <w:pPr>
+                    <w:pStyle w:val="ListParagraph"/>
+                    <w:framePr w:hSpace="180" w:wrap="around" w:vAnchor="page" w:hAnchor="margin" w:x="-17" w:y="371"/>
+                    <w:numPr>
+                      <w:ilvl w:val="0"/>
+                      <w:numId w:val="37"/>
+                    </w:numPr>
+                    <w:spacing w:line="276" w:lineRule="auto"/>
+                    <w:rPr>
+                      <w:rFonts w:cstheme="minorHAnsi"/>
+                      <w:iCs/>
+                      <w:color w:val="000000" w:themeColor="text1"/>
+                      <w:spacing w:val="10"/>
+                      <w:szCs w:val="21"/>
+                    </w:rPr>
+                  </w:pPr>
+                  <w:r>
+                    <w:rPr>
+                      <w:rFonts w:cstheme="minorHAnsi"/>
+                      <w:b/>
+                      <w:iCs/>
+                      <w:color w:val="000000" w:themeColor="text1"/>
+                      <w:spacing w:val="10"/>
+                      <w:szCs w:val="21"/>
+                    </w:rPr>
+                    <w:t xml:space="preserve">Certification in </w:t>
+                  </w:r>
+                  <w:r>
+                    <w:rPr>
+                      <w:rFonts w:cstheme="minorHAnsi"/>
+                      <w:b/>
+                      <w:iCs/>
+                      <w:color w:val="000000" w:themeColor="text1"/>
+                      <w:spacing w:val="10"/>
+                      <w:szCs w:val="21"/>
+                    </w:rPr>
+                    <w:t>Fashion Design &amp; Illustrations</w:t>
+                  </w:r>
+                  <w:r>
+                    <w:rPr>
+                      <w:rFonts w:cstheme="minorHAnsi"/>
+                      <w:iCs/>
+                      <w:color w:val="000000" w:themeColor="text1"/>
+                      <w:spacing w:val="10"/>
+                      <w:szCs w:val="21"/>
+                    </w:rPr>
+                    <w:t>,</w:t>
+                  </w:r>
+                  <w:r>
+                    <w:rPr>
+                      <w:rFonts w:cstheme="minorHAnsi"/>
+                      <w:iCs/>
+                      <w:color w:val="000000" w:themeColor="text1"/>
+                      <w:spacing w:val="10"/>
+                      <w:szCs w:val="21"/>
+                    </w:rPr>
+                    <w:t xml:space="preserve"> Riohs College of Design</w:t>
+                  </w:r>
+                  <w:r>
+                    <w:rPr>
+                      <w:rFonts w:cstheme="minorHAnsi"/>
+                      <w:iCs/>
+                      <w:color w:val="000000" w:themeColor="text1"/>
+                      <w:spacing w:val="10"/>
+                      <w:szCs w:val="21"/>
+                    </w:rPr>
+                    <w:t>-</w:t>
+                  </w:r>
+                  <w:r>
+                    <w:rPr>
+                      <w:rFonts w:cstheme="minorHAnsi"/>
+                      <w:b/>
+                      <w:iCs/>
+                      <w:color w:val="000000" w:themeColor="text1"/>
+                      <w:spacing w:val="10"/>
+                      <w:szCs w:val="21"/>
+                    </w:rPr>
+                    <w:t>2024</w:t>
+                  </w:r>
+                </w:p>
                 <w:p>
                   <w:pPr>
                     <w:pStyle w:val="ListParagraph"/>
@@ -1087,27 +1166,7 @@
                       <w:color w:val="000000" w:themeColor="text1"/>
                       <w:szCs w:val="20"/>
                     </w:rPr>
-                    <w:t xml:space="preserve">Professional Certificate in </w:t>
-                  </w:r>
-                  <w:proofErr w:type="spellStart"/>
-                  <w:r>
-                    <w:rPr>
-                      <w:rFonts w:cstheme="minorHAnsi"/>
-                      <w:b/>
-                      <w:color w:val="000000" w:themeColor="text1"/>
-                      <w:szCs w:val="20"/>
-                    </w:rPr>
-                    <w:t>Fullstack</w:t>
-                  </w:r>
-                  <w:proofErr w:type="spellEnd"/>
-                  <w:r>
-                    <w:rPr>
-                      <w:rFonts w:cstheme="minorHAnsi"/>
-                      <w:b/>
-                      <w:color w:val="000000" w:themeColor="text1"/>
-                      <w:szCs w:val="20"/>
-                    </w:rPr>
-                    <w:t xml:space="preserve"> Web &amp; Mobile Development</w:t>
+                    <w:t>Professional Certificate in Fullstack Web &amp; Mobile Development</w:t>
                   </w:r>
                   <w:r>
                     <w:rPr>
@@ -1117,7 +1176,6 @@
                     </w:rPr>
                     <w:br/>
                   </w:r>
-                  <w:proofErr w:type="spellStart"/>
                   <w:r>
                     <w:rPr>
                       <w:rFonts w:cstheme="minorHAnsi"/>
@@ -1136,40 +1194,7 @@
                       <w:spacing w:val="10"/>
                       <w:szCs w:val="21"/>
                     </w:rPr>
-                    <w:t>abs</w:t>
-                  </w:r>
-                  <w:proofErr w:type="spellEnd"/>
-                  <w:r>
-                    <w:rPr>
-                      <w:rFonts w:cstheme="minorHAnsi"/>
-                      <w:iCs/>
-                      <w:color w:val="000000" w:themeColor="text1"/>
-                      <w:spacing w:val="10"/>
-                      <w:szCs w:val="21"/>
-                    </w:rPr>
-                    <w:t xml:space="preserve"> </w:t>
-                  </w:r>
-                  <w:proofErr w:type="spellStart"/>
-                  <w:r>
-                    <w:rPr>
-                      <w:rFonts w:cstheme="minorHAnsi"/>
-                      <w:iCs/>
-                      <w:color w:val="000000" w:themeColor="text1"/>
-                      <w:spacing w:val="10"/>
-                      <w:szCs w:val="21"/>
-                    </w:rPr>
-                    <w:t>Ghana,NIIT</w:t>
-                  </w:r>
-                  <w:proofErr w:type="spellEnd"/>
-                  <w:r>
-                    <w:rPr>
-                      <w:rFonts w:cstheme="minorHAnsi"/>
-                      <w:iCs/>
-                      <w:color w:val="000000" w:themeColor="text1"/>
-                      <w:spacing w:val="10"/>
-                      <w:szCs w:val="21"/>
-                    </w:rPr>
-                    <w:t xml:space="preserve"> -</w:t>
+                    <w:t>abs Ghana,NIIT -</w:t>
                   </w:r>
                   <w:r>
                     <w:rPr>
@@ -1240,7 +1265,6 @@
                     </w:rPr>
                     <w:br/>
                   </w:r>
-                  <w:proofErr w:type="spellStart"/>
                   <w:r>
                     <w:rPr>
                       <w:rFonts w:cstheme="minorHAnsi"/>
@@ -1249,40 +1273,7 @@
                       <w:spacing w:val="10"/>
                       <w:szCs w:val="21"/>
                     </w:rPr>
-                    <w:t>OpenLabs</w:t>
-                  </w:r>
-                  <w:proofErr w:type="spellEnd"/>
-                  <w:r>
-                    <w:rPr>
-                      <w:rFonts w:cstheme="minorHAnsi"/>
-                      <w:iCs/>
-                      <w:color w:val="000000" w:themeColor="text1"/>
-                      <w:spacing w:val="10"/>
-                      <w:szCs w:val="21"/>
-                    </w:rPr>
-                    <w:t xml:space="preserve"> </w:t>
-                  </w:r>
-                  <w:proofErr w:type="spellStart"/>
-                  <w:r>
-                    <w:rPr>
-                      <w:rFonts w:cstheme="minorHAnsi"/>
-                      <w:iCs/>
-                      <w:color w:val="000000" w:themeColor="text1"/>
-                      <w:spacing w:val="10"/>
-                      <w:szCs w:val="21"/>
-                    </w:rPr>
-                    <w:t>Ghana,NIIT</w:t>
-                  </w:r>
-                  <w:proofErr w:type="spellEnd"/>
-                  <w:r>
-                    <w:rPr>
-                      <w:rFonts w:cstheme="minorHAnsi"/>
-                      <w:iCs/>
-                      <w:color w:val="000000" w:themeColor="text1"/>
-                      <w:spacing w:val="10"/>
-                      <w:szCs w:val="21"/>
-                    </w:rPr>
-                    <w:t xml:space="preserve"> -</w:t>
+                    <w:t>OpenLabs Ghana,NIIT -</w:t>
                   </w:r>
                   <w:r>
                     <w:rPr>
@@ -1581,15 +1572,6 @@
                     </w:rPr>
                     <w:t xml:space="preserve"> </w:t>
                   </w:r>
-                </w:p>
-                <w:p>
-                  <w:pPr>
-                    <w:spacing w:line="276" w:lineRule="auto"/>
-                    <w:rPr>
-                      <w:rFonts w:cstheme="minorHAnsi"/>
-                      <w:szCs w:val="21"/>
-                    </w:rPr>
-                  </w:pPr>
                 </w:p>
               </w:tc>
             </w:tr>
@@ -1607,53 +1589,6 @@
                   <w:shd w:val="clear" w:color="auto" w:fill="auto"/>
                   <w:vAlign w:val="center"/>
                 </w:tcPr>
-                <w:p>
-                  <w:pPr>
-                    <w:framePr w:hSpace="180" w:wrap="around" w:vAnchor="page" w:hAnchor="margin" w:x="-17" w:y="371"/>
-                    <w:jc w:val="right"/>
-                    <w:rPr>
-                      <w:rFonts w:ascii="Raleway" w:hAnsi="Raleway" w:cstheme="minorHAnsi"/>
-                      <w:b/>
-                      <w:bCs/>
-                      <w:spacing w:val="40"/>
-                    </w:rPr>
-                  </w:pPr>
-                </w:p>
-                <w:p>
-                  <w:pPr>
-                    <w:framePr w:hSpace="180" w:wrap="around" w:vAnchor="page" w:hAnchor="margin" w:x="-17" w:y="371"/>
-                    <w:jc w:val="right"/>
-                    <w:rPr>
-                      <w:rFonts w:ascii="Raleway" w:hAnsi="Raleway" w:cstheme="minorHAnsi"/>
-                      <w:b/>
-                      <w:bCs/>
-                      <w:spacing w:val="40"/>
-                    </w:rPr>
-                  </w:pPr>
-                </w:p>
-                <w:p>
-                  <w:pPr>
-                    <w:framePr w:hSpace="180" w:wrap="around" w:vAnchor="page" w:hAnchor="margin" w:x="-17" w:y="371"/>
-                    <w:jc w:val="right"/>
-                    <w:rPr>
-                      <w:rFonts w:ascii="Raleway" w:hAnsi="Raleway" w:cstheme="minorHAnsi"/>
-                      <w:b/>
-                      <w:bCs/>
-                      <w:spacing w:val="40"/>
-                    </w:rPr>
-                  </w:pPr>
-                </w:p>
-                <w:p>
-                  <w:pPr>
-                    <w:framePr w:hSpace="180" w:wrap="around" w:vAnchor="page" w:hAnchor="margin" w:x="-17" w:y="371"/>
-                    <w:rPr>
-                      <w:rFonts w:ascii="Raleway" w:hAnsi="Raleway" w:cstheme="minorHAnsi"/>
-                      <w:b/>
-                      <w:bCs/>
-                      <w:spacing w:val="40"/>
-                    </w:rPr>
-                  </w:pPr>
-                </w:p>
                 <w:p>
                   <w:pPr>
                     <w:framePr w:hSpace="180" w:wrap="around" w:vAnchor="page" w:hAnchor="margin" w:x="-17" w:y="371"/>
@@ -5312,7 +5247,6 @@
                       <w:color w:val="000000" w:themeColor="text1"/>
                     </w:rPr>
                   </w:pPr>
-                  <w:proofErr w:type="spellStart"/>
                   <w:r>
                     <w:rPr>
                       <w:rFonts w:cstheme="minorHAnsi"/>
@@ -5327,16 +5261,7 @@
                       <w:bCs/>
                       <w:color w:val="000000" w:themeColor="text1"/>
                     </w:rPr>
-                    <w:t>Js</w:t>
-                  </w:r>
-                  <w:proofErr w:type="spellEnd"/>
-                  <w:r>
-                    <w:rPr>
-                      <w:rFonts w:cstheme="minorHAnsi"/>
-                      <w:bCs/>
-                      <w:color w:val="000000" w:themeColor="text1"/>
-                    </w:rPr>
-                    <w:t xml:space="preserve"> Framework</w:t>
+                    <w:t>Js Framework</w:t>
                   </w:r>
                 </w:p>
                 <w:p>
@@ -5353,23 +5278,13 @@
                       <w:color w:val="000000" w:themeColor="text1"/>
                     </w:rPr>
                   </w:pPr>
-                  <w:proofErr w:type="spellStart"/>
                   <w:r>
                     <w:rPr>
                       <w:rFonts w:cstheme="minorHAnsi"/>
                       <w:bCs/>
                       <w:color w:val="000000" w:themeColor="text1"/>
                     </w:rPr>
-                    <w:t>Next.Js</w:t>
-                  </w:r>
-                  <w:proofErr w:type="spellEnd"/>
-                  <w:r>
-                    <w:rPr>
-                      <w:rFonts w:cstheme="minorHAnsi"/>
-                      <w:bCs/>
-                      <w:color w:val="000000" w:themeColor="text1"/>
-                    </w:rPr>
-                    <w:t xml:space="preserve"> Framework</w:t>
+                    <w:t>Next.Js Framework</w:t>
                   </w:r>
                 </w:p>
                 <w:p>
@@ -5432,23 +5347,13 @@
                       <w:color w:val="000000" w:themeColor="text1"/>
                     </w:rPr>
                   </w:pPr>
-                  <w:proofErr w:type="spellStart"/>
                   <w:r>
                     <w:rPr>
                       <w:rFonts w:cstheme="minorHAnsi"/>
                       <w:bCs/>
                       <w:color w:val="000000" w:themeColor="text1"/>
                     </w:rPr>
-                    <w:t>DeVops</w:t>
-                  </w:r>
-                  <w:proofErr w:type="spellEnd"/>
-                  <w:r>
-                    <w:rPr>
-                      <w:rFonts w:cstheme="minorHAnsi"/>
-                      <w:bCs/>
-                      <w:color w:val="000000" w:themeColor="text1"/>
-                    </w:rPr>
-                    <w:t xml:space="preserve"> Tools</w:t>
+                    <w:t>DeVops Tools</w:t>
                   </w:r>
                 </w:p>
                 <w:p>
@@ -5743,7 +5648,7 @@
                     </wp:anchor>
                   </w:drawing>
                 </mc:Choice>
-                <mc:Fallback xmlns:cx="http://schemas.microsoft.com/office/drawing/2014/chartex" xmlns:cx1="http://schemas.microsoft.com/office/drawing/2015/9/8/chartex" xmlns:w16se="http://schemas.microsoft.com/office/word/2015/wordml/symex">
+                <mc:Fallback xmlns:w16se="http://schemas.microsoft.com/office/word/2015/wordml/symex" xmlns:cx1="http://schemas.microsoft.com/office/drawing/2015/9/8/chartex" xmlns:cx="http://schemas.microsoft.com/office/drawing/2014/chartex">
                   <w:pict>
                     <v:line w14:anchorId="3C8F436C" id="Straight Connector 250" o:spid="_x0000_s1026" style="position:absolute;z-index:251705344;visibility:visible;mso-wrap-style:square;mso-width-percent:0;mso-height-percent:0;mso-wrap-distance-left:9pt;mso-wrap-distance-top:0;mso-wrap-distance-right:9pt;mso-wrap-distance-bottom:0;mso-position-horizontal:absolute;mso-position-horizontal-relative:text;mso-position-vertical:absolute;mso-position-vertical-relative:text;mso-width-percent:0;mso-height-percent:0;mso-width-relative:margin;mso-height-relative:margin" from="173.1pt,13.35pt" to="176.1pt,779.85pt" o:gfxdata="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" strokecolor="#4472c4 [3204]" strokeweight=".5pt">
                       <v:stroke joinstyle="miter"/>
@@ -5853,7 +5758,7 @@
                     </wp:anchor>
                   </w:drawing>
                 </mc:Choice>
-                <mc:Fallback xmlns:cx="http://schemas.microsoft.com/office/drawing/2014/chartex" xmlns:cx1="http://schemas.microsoft.com/office/drawing/2015/9/8/chartex" xmlns:w16se="http://schemas.microsoft.com/office/word/2015/wordml/symex">
+                <mc:Fallback xmlns:w16se="http://schemas.microsoft.com/office/word/2015/wordml/symex" xmlns:cx1="http://schemas.microsoft.com/office/drawing/2015/9/8/chartex" xmlns:cx="http://schemas.microsoft.com/office/drawing/2014/chartex">
                   <w:pict>
                     <v:line w14:anchorId="342EB74A" id="Straight Connector 243" o:spid="_x0000_s1026" style="position:absolute;z-index:251691008;visibility:visible;mso-wrap-style:square;mso-width-percent:0;mso-height-percent:0;mso-wrap-distance-left:9pt;mso-wrap-distance-top:0;mso-wrap-distance-right:9pt;mso-wrap-distance-bottom:0;mso-position-horizontal:absolute;mso-position-horizontal-relative:text;mso-position-vertical:absolute;mso-position-vertical-relative:text;mso-width-percent:0;mso-height-percent:0;mso-width-relative:margin;mso-height-relative:margin" from="-4.65pt,4.5pt" to="164.1pt,5.25pt" o:gfxdata="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" strokecolor="#0070c0" strokeweight="1pt">
                       <v:stroke joinstyle="miter"/>
@@ -6118,23 +6023,21 @@
                 <w:szCs w:val="18"/>
               </w:rPr>
             </w:pPr>
-            <w:proofErr w:type="spellStart"/>
             <w:r>
               <w:rPr>
                 <w:rFonts w:cstheme="minorHAnsi"/>
                 <w:sz w:val="18"/>
                 <w:szCs w:val="18"/>
               </w:rPr>
-              <w:t>Fullstack</w:t>
-            </w:r>
-            <w:proofErr w:type="spellEnd"/>
+              <w:t xml:space="preserve">Fullstack </w:t>
+            </w:r>
             <w:r>
               <w:rPr>
                 <w:rFonts w:cstheme="minorHAnsi"/>
                 <w:sz w:val="18"/>
                 <w:szCs w:val="18"/>
               </w:rPr>
-              <w:t xml:space="preserve"> </w:t>
+              <w:t xml:space="preserve">Web &amp; Mobile </w:t>
             </w:r>
             <w:r>
               <w:rPr>
@@ -6142,35 +6045,16 @@
                 <w:sz w:val="18"/>
                 <w:szCs w:val="18"/>
               </w:rPr>
-              <w:t xml:space="preserve">Web &amp; Mobile </w:t>
-            </w:r>
-            <w:r>
-              <w:rPr>
-                <w:rFonts w:cstheme="minorHAnsi"/>
+              <w:t xml:space="preserve">Development, </w:t>
+            </w:r>
+            <w:r>
+              <w:rPr>
+                <w:rFonts w:cstheme="minorHAnsi"/>
+                <w:b/>
                 <w:sz w:val="18"/>
                 <w:szCs w:val="18"/>
               </w:rPr>
-              <w:t xml:space="preserve">Development, </w:t>
-            </w:r>
-            <w:proofErr w:type="spellStart"/>
-            <w:r>
-              <w:rPr>
-                <w:rFonts w:cstheme="minorHAnsi"/>
-                <w:b/>
-                <w:sz w:val="18"/>
-                <w:szCs w:val="18"/>
-              </w:rPr>
-              <w:t>OpenLabs</w:t>
-            </w:r>
-            <w:proofErr w:type="spellEnd"/>
-            <w:r>
-              <w:rPr>
-                <w:rFonts w:cstheme="minorHAnsi"/>
-                <w:b/>
-                <w:sz w:val="18"/>
-                <w:szCs w:val="18"/>
-              </w:rPr>
-              <w:t xml:space="preserve"> Ghana</w:t>
+              <w:t>OpenLabs Ghana</w:t>
             </w:r>
           </w:p>
           <w:p>
@@ -6241,9 +6125,8 @@
                 <w:sz w:val="18"/>
                 <w:szCs w:val="18"/>
               </w:rPr>
-              <w:t xml:space="preserve">, </w:t>
-            </w:r>
-            <w:proofErr w:type="spellStart"/>
+              <w:t>, Open</w:t>
+            </w:r>
             <w:r>
               <w:rPr>
                 <w:rFonts w:cstheme="minorHAnsi"/>
@@ -6251,26 +6134,7 @@
                 <w:sz w:val="18"/>
                 <w:szCs w:val="18"/>
               </w:rPr>
-              <w:t>Open</w:t>
-            </w:r>
-            <w:r>
-              <w:rPr>
-                <w:rFonts w:cstheme="minorHAnsi"/>
-                <w:b/>
-                <w:sz w:val="18"/>
-                <w:szCs w:val="18"/>
-              </w:rPr>
-              <w:t>Labs</w:t>
-            </w:r>
-            <w:proofErr w:type="spellEnd"/>
-            <w:r>
-              <w:rPr>
-                <w:rFonts w:cstheme="minorHAnsi"/>
-                <w:b/>
-                <w:sz w:val="18"/>
-                <w:szCs w:val="18"/>
-              </w:rPr>
-              <w:t xml:space="preserve">  Ghana</w:t>
+              <w:t>Labs  Ghana</w:t>
             </w:r>
           </w:p>
           <w:p>
@@ -6344,18 +6208,8 @@
                 <w:b/>
                 <w:sz w:val="18"/>
               </w:rPr>
-              <w:t xml:space="preserve">, </w:t>
-            </w:r>
-            <w:proofErr w:type="spellStart"/>
-            <w:r>
-              <w:rPr>
-                <w:rFonts w:cstheme="minorHAnsi"/>
-                <w:b/>
-                <w:sz w:val="18"/>
-              </w:rPr>
-              <w:t>OpenLabs</w:t>
-            </w:r>
-            <w:proofErr w:type="spellEnd"/>
+              <w:t>, OpenLabs</w:t>
+            </w:r>
             <w:r>
               <w:rPr>
                 <w:rFonts w:cstheme="minorHAnsi"/>
@@ -6363,27 +6217,7 @@
                 <w:sz w:val="18"/>
                 <w:lang w:val="en-US"/>
               </w:rPr>
-              <w:t>|</w:t>
-            </w:r>
-            <w:proofErr w:type="spellStart"/>
-            <w:r>
-              <w:rPr>
-                <w:rFonts w:cstheme="minorHAnsi"/>
-                <w:b/>
-                <w:sz w:val="18"/>
-                <w:lang w:val="en-US"/>
-              </w:rPr>
-              <w:t>NIIT|Skill</w:t>
-            </w:r>
-            <w:proofErr w:type="spellEnd"/>
-            <w:r>
-              <w:rPr>
-                <w:rFonts w:cstheme="minorHAnsi"/>
-                <w:b/>
-                <w:sz w:val="18"/>
-                <w:lang w:val="en-US"/>
-              </w:rPr>
-              <w:t xml:space="preserve"> Africa Ltd</w:t>
+              <w:t>|NIIT|Skill Africa Ltd</w:t>
             </w:r>
           </w:p>
           <w:p>
@@ -6446,18 +6280,8 @@
                 <w:b/>
                 <w:sz w:val="18"/>
               </w:rPr>
-              <w:t xml:space="preserve">, </w:t>
-            </w:r>
-            <w:proofErr w:type="spellStart"/>
-            <w:r>
-              <w:rPr>
-                <w:rFonts w:cstheme="minorHAnsi"/>
-                <w:b/>
-                <w:sz w:val="18"/>
-              </w:rPr>
-              <w:t>OpenLabs</w:t>
-            </w:r>
-            <w:proofErr w:type="spellEnd"/>
+              <w:t>, OpenLabs</w:t>
+            </w:r>
             <w:r>
               <w:rPr>
                 <w:rFonts w:cstheme="minorHAnsi"/>
@@ -6465,27 +6289,7 @@
                 <w:sz w:val="18"/>
                 <w:lang w:val="en-US"/>
               </w:rPr>
-              <w:t>|</w:t>
-            </w:r>
-            <w:proofErr w:type="spellStart"/>
-            <w:r>
-              <w:rPr>
-                <w:rFonts w:cstheme="minorHAnsi"/>
-                <w:b/>
-                <w:sz w:val="18"/>
-                <w:lang w:val="en-US"/>
-              </w:rPr>
-              <w:t>NIIT|Skill</w:t>
-            </w:r>
-            <w:proofErr w:type="spellEnd"/>
-            <w:r>
-              <w:rPr>
-                <w:rFonts w:cstheme="minorHAnsi"/>
-                <w:b/>
-                <w:sz w:val="18"/>
-                <w:lang w:val="en-US"/>
-              </w:rPr>
-              <w:t xml:space="preserve"> Africa Ltd</w:t>
+              <w:t>|NIIT|Skill Africa Ltd</w:t>
             </w:r>
           </w:p>
           <w:p>
@@ -6547,18 +6351,8 @@
                 <w:b/>
                 <w:sz w:val="18"/>
               </w:rPr>
-              <w:t xml:space="preserve">, </w:t>
-            </w:r>
-            <w:proofErr w:type="spellStart"/>
-            <w:r>
-              <w:rPr>
-                <w:rFonts w:cstheme="minorHAnsi"/>
-                <w:b/>
-                <w:sz w:val="18"/>
-              </w:rPr>
-              <w:t>OpenLabs</w:t>
-            </w:r>
-            <w:proofErr w:type="spellEnd"/>
+              <w:t>, OpenLabs</w:t>
+            </w:r>
             <w:r>
               <w:rPr>
                 <w:rFonts w:cstheme="minorHAnsi"/>
@@ -6566,27 +6360,7 @@
                 <w:sz w:val="18"/>
                 <w:lang w:val="en-US"/>
               </w:rPr>
-              <w:t>|</w:t>
-            </w:r>
-            <w:proofErr w:type="spellStart"/>
-            <w:r>
-              <w:rPr>
-                <w:rFonts w:cstheme="minorHAnsi"/>
-                <w:b/>
-                <w:sz w:val="18"/>
-                <w:lang w:val="en-US"/>
-              </w:rPr>
-              <w:t>NIIT|Skill</w:t>
-            </w:r>
-            <w:proofErr w:type="spellEnd"/>
-            <w:r>
-              <w:rPr>
-                <w:rFonts w:cstheme="minorHAnsi"/>
-                <w:b/>
-                <w:sz w:val="18"/>
-                <w:lang w:val="en-US"/>
-              </w:rPr>
-              <w:t xml:space="preserve"> Africa Ltd</w:t>
+              <w:t>|NIIT|Skill Africa Ltd</w:t>
             </w:r>
           </w:p>
           <w:p>
@@ -6649,18 +6423,8 @@
                 <w:b/>
                 <w:sz w:val="18"/>
               </w:rPr>
-              <w:t xml:space="preserve">, </w:t>
-            </w:r>
-            <w:proofErr w:type="spellStart"/>
-            <w:r>
-              <w:rPr>
-                <w:rFonts w:cstheme="minorHAnsi"/>
-                <w:b/>
-                <w:sz w:val="18"/>
-              </w:rPr>
-              <w:t>OpenLabs</w:t>
-            </w:r>
-            <w:proofErr w:type="spellEnd"/>
+              <w:t>, OpenLabs</w:t>
+            </w:r>
             <w:r>
               <w:rPr>
                 <w:rFonts w:cstheme="minorHAnsi"/>
@@ -6668,27 +6432,7 @@
                 <w:sz w:val="18"/>
                 <w:lang w:val="en-US"/>
               </w:rPr>
-              <w:t>|</w:t>
-            </w:r>
-            <w:proofErr w:type="spellStart"/>
-            <w:r>
-              <w:rPr>
-                <w:rFonts w:cstheme="minorHAnsi"/>
-                <w:b/>
-                <w:sz w:val="18"/>
-                <w:lang w:val="en-US"/>
-              </w:rPr>
-              <w:t>NIIT|Skill</w:t>
-            </w:r>
-            <w:proofErr w:type="spellEnd"/>
-            <w:r>
-              <w:rPr>
-                <w:rFonts w:cstheme="minorHAnsi"/>
-                <w:b/>
-                <w:sz w:val="18"/>
-                <w:lang w:val="en-US"/>
-              </w:rPr>
-              <w:t xml:space="preserve"> Africa Ltd</w:t>
+              <w:t>|NIIT|Skill Africa Ltd</w:t>
             </w:r>
           </w:p>
           <w:p>
@@ -7162,23 +6906,7 @@
                 <w:rFonts w:cstheme="minorHAnsi"/>
                 <w:sz w:val="18"/>
               </w:rPr>
-              <w:t xml:space="preserve">P D </w:t>
-            </w:r>
-            <w:proofErr w:type="spellStart"/>
-            <w:r>
-              <w:rPr>
-                <w:rFonts w:cstheme="minorHAnsi"/>
-                <w:sz w:val="18"/>
-              </w:rPr>
-              <w:t>Quartey</w:t>
-            </w:r>
-            <w:proofErr w:type="spellEnd"/>
-            <w:r>
-              <w:rPr>
-                <w:rFonts w:cstheme="minorHAnsi"/>
-                <w:sz w:val="18"/>
-              </w:rPr>
-              <w:t xml:space="preserve"> House</w:t>
+              <w:t>P D Quartey House</w:t>
             </w:r>
             <w:r>
               <w:rPr>
@@ -7291,7 +7019,7 @@
                     </wp:anchor>
                   </w:drawing>
                 </mc:Choice>
-                <mc:Fallback xmlns:cx="http://schemas.microsoft.com/office/drawing/2014/chartex" xmlns:cx1="http://schemas.microsoft.com/office/drawing/2015/9/8/chartex" xmlns:w16se="http://schemas.microsoft.com/office/word/2015/wordml/symex">
+                <mc:Fallback xmlns:w16se="http://schemas.microsoft.com/office/word/2015/wordml/symex" xmlns:cx1="http://schemas.microsoft.com/office/drawing/2015/9/8/chartex" xmlns:cx="http://schemas.microsoft.com/office/drawing/2014/chartex">
                   <w:pict>
                     <v:line w14:anchorId="79E2E4BA" id="Straight Connector 247" o:spid="_x0000_s1026" style="position:absolute;z-index:251699200;visibility:visible;mso-wrap-style:square;mso-width-percent:0;mso-height-percent:0;mso-wrap-distance-left:9pt;mso-wrap-distance-top:0;mso-wrap-distance-right:9pt;mso-wrap-distance-bottom:0;mso-position-horizontal:absolute;mso-position-horizontal-relative:text;mso-position-vertical:absolute;mso-position-vertical-relative:text;mso-width-percent:0;mso-height-percent:0;mso-width-relative:margin;mso-height-relative:margin" from="-4.65pt,17.15pt" to="178.35pt,17.15pt" o:gfxdata="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" strokecolor="#0070c0" strokeweight="1pt">
                       <v:stroke joinstyle="miter"/>
@@ -7366,23 +7094,13 @@
               </w:rPr>
               <w:t xml:space="preserve">, </w:t>
             </w:r>
-            <w:proofErr w:type="spellStart"/>
             <w:r>
               <w:rPr>
                 <w:rFonts w:cstheme="minorHAnsi"/>
                 <w:b/>
                 <w:sz w:val="18"/>
               </w:rPr>
-              <w:t>Tigo</w:t>
-            </w:r>
-            <w:proofErr w:type="spellEnd"/>
-            <w:r>
-              <w:rPr>
-                <w:rFonts w:cstheme="minorHAnsi"/>
-                <w:b/>
-                <w:sz w:val="18"/>
-              </w:rPr>
-              <w:t xml:space="preserve"> &amp; SRC Campus Storm</w:t>
+              <w:t>Tigo &amp; SRC Campus Storm</w:t>
             </w:r>
           </w:p>
           <w:p>
@@ -7745,18 +7463,7 @@
                       <w:i/>
                       <w:color w:val="000000" w:themeColor="text1"/>
                     </w:rPr>
-                    <w:t xml:space="preserve">is to help customers achieve their business objectives by providing innovative, best-in-class consulting, IT solutions and </w:t>
-                  </w:r>
-                  <w:bookmarkStart w:id="0" w:name="_GoBack"/>
-                  <w:bookmarkEnd w:id="0"/>
-                  <w:r>
-                    <w:rPr>
-                      <w:rFonts w:cstheme="minorHAnsi"/>
-                      <w:bCs/>
-                      <w:i/>
-                      <w:color w:val="000000" w:themeColor="text1"/>
-                    </w:rPr>
-                    <w:t>services. To make it a joy for all stakeholders to work with me</w:t>
+                    <w:t>is to help customers achieve their business objectives by providing innovative, best-in-class consulting, IT solutions and services. To make it a joy for all stakeholders to work with me</w:t>
                   </w:r>
                   <w:r>
                     <w:rPr>
@@ -7969,23 +7676,7 @@
                       <w:rFonts w:eastAsia="Calibri" w:cstheme="minorHAnsi"/>
                       <w:color w:val="000000" w:themeColor="text1"/>
                     </w:rPr>
-                    <w:t>rumming and Mixing of Sounds (</w:t>
-                  </w:r>
-                  <w:proofErr w:type="spellStart"/>
-                  <w:r>
-                    <w:rPr>
-                      <w:rFonts w:eastAsia="Calibri" w:cstheme="minorHAnsi"/>
-                      <w:color w:val="000000" w:themeColor="text1"/>
-                    </w:rPr>
-                    <w:t>Dics</w:t>
-                  </w:r>
-                  <w:proofErr w:type="spellEnd"/>
-                  <w:r>
-                    <w:rPr>
-                      <w:rFonts w:eastAsia="Calibri" w:cstheme="minorHAnsi"/>
-                      <w:color w:val="000000" w:themeColor="text1"/>
-                    </w:rPr>
-                    <w:t xml:space="preserve"> Jockey), Creative Drawing</w:t>
+                    <w:t>rumming and Mixing of Sounds (Dics Jockey), Creative Drawing</w:t>
                   </w:r>
                   <w:r>
                     <w:rPr>
@@ -9388,7 +9079,6 @@
                       <w:color w:val="000000" w:themeColor="text1"/>
                     </w:rPr>
                   </w:pPr>
-                  <w:proofErr w:type="spellStart"/>
                   <w:r>
                     <w:rPr>
                       <w:rFonts w:cstheme="minorHAnsi"/>
@@ -9397,18 +9087,7 @@
                       <w:spacing w:val="10"/>
                       <w:sz w:val="20"/>
                     </w:rPr>
-                    <w:t>Sanyakwa</w:t>
-                  </w:r>
-                  <w:proofErr w:type="spellEnd"/>
-                  <w:r>
-                    <w:rPr>
-                      <w:rFonts w:cstheme="minorHAnsi"/>
-                      <w:iCs/>
-                      <w:color w:val="000000" w:themeColor="text1"/>
-                      <w:spacing w:val="10"/>
-                      <w:sz w:val="20"/>
-                    </w:rPr>
-                    <w:t xml:space="preserve"> Construction Company Ltd – Accra, GR                            </w:t>
+                    <w:t xml:space="preserve">Sanyakwa Construction Company Ltd – Accra, GR                            </w:t>
                   </w:r>
                   <w:r>
                     <w:rPr>
@@ -9677,7 +9356,7 @@
                           </wp:anchor>
                         </w:drawing>
                       </mc:Choice>
-                      <mc:Fallback xmlns:cx="http://schemas.microsoft.com/office/drawing/2014/chartex" xmlns:cx1="http://schemas.microsoft.com/office/drawing/2015/9/8/chartex" xmlns:w16se="http://schemas.microsoft.com/office/word/2015/wordml/symex">
+                      <mc:Fallback xmlns:w16se="http://schemas.microsoft.com/office/word/2015/wordml/symex" xmlns:cx1="http://schemas.microsoft.com/office/drawing/2015/9/8/chartex" xmlns:cx="http://schemas.microsoft.com/office/drawing/2014/chartex">
                         <w:pict>
                           <v:line w14:anchorId="4094B07A" id="Straight Connector 249" o:spid="_x0000_s1026" style="position:absolute;z-index:251703296;visibility:visible;mso-wrap-style:square;mso-wrap-distance-left:9pt;mso-wrap-distance-top:0;mso-wrap-distance-right:9pt;mso-wrap-distance-bottom:0;mso-position-horizontal:absolute;mso-position-horizontal-relative:text;mso-position-vertical:absolute;mso-position-vertical-relative:text" from="-8.5pt,-1.65pt" to="-5.5pt,764.85pt" o:gfxdata="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" strokecolor="#4472c4 [3204]" strokeweight=".5pt">
                             <v:stroke joinstyle="miter"/>
@@ -10375,7 +10054,7 @@
                     </wp:anchor>
                   </w:drawing>
                 </mc:Choice>
-                <mc:Fallback xmlns:cx="http://schemas.microsoft.com/office/drawing/2014/chartex" xmlns:cx1="http://schemas.microsoft.com/office/drawing/2015/9/8/chartex" xmlns:w16se="http://schemas.microsoft.com/office/word/2015/wordml/symex">
+                <mc:Fallback xmlns:w16se="http://schemas.microsoft.com/office/word/2015/wordml/symex" xmlns:cx1="http://schemas.microsoft.com/office/drawing/2015/9/8/chartex" xmlns:cx="http://schemas.microsoft.com/office/drawing/2014/chartex">
                   <w:pict>
                     <v:line w14:anchorId="09A01E7B" id="Straight Connector 242" o:spid="_x0000_s1026" style="position:absolute;z-index:251689984;visibility:visible;mso-wrap-style:square;mso-wrap-distance-left:9pt;mso-wrap-distance-top:0;mso-wrap-distance-right:9pt;mso-wrap-distance-bottom:0;mso-position-horizontal:absolute;mso-position-horizontal-relative:text;mso-position-vertical:absolute;mso-position-vertical-relative:text" from="1.65pt,7.5pt" to="360.9pt,7.5pt" o:gfxdata="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" strokecolor="#0070c0" strokeweight="1pt">
                       <v:stroke joinstyle="miter"/>
@@ -11751,7 +11430,7 @@
                     </wp:anchor>
                   </w:drawing>
                 </mc:Choice>
-                <mc:Fallback xmlns:cx="http://schemas.microsoft.com/office/drawing/2014/chartex" xmlns:cx1="http://schemas.microsoft.com/office/drawing/2015/9/8/chartex" xmlns:w16se="http://schemas.microsoft.com/office/word/2015/wordml/symex">
+                <mc:Fallback xmlns:w16se="http://schemas.microsoft.com/office/word/2015/wordml/symex" xmlns:cx1="http://schemas.microsoft.com/office/drawing/2015/9/8/chartex" xmlns:cx="http://schemas.microsoft.com/office/drawing/2014/chartex">
                   <w:pict>
                     <v:line w14:anchorId="76E5CDEB" id="Straight Connector 245" o:spid="_x0000_s1026" style="position:absolute;flip:y;z-index:251695104;visibility:visible;mso-wrap-style:square;mso-width-percent:0;mso-height-percent:0;mso-wrap-distance-left:9pt;mso-wrap-distance-top:0;mso-wrap-distance-right:9pt;mso-wrap-distance-bottom:0;mso-position-horizontal:absolute;mso-position-horizontal-relative:text;mso-position-vertical:absolute;mso-position-vertical-relative:text;mso-width-percent:0;mso-height-percent:0;mso-width-relative:margin;mso-height-relative:margin" from="2.75pt,2.15pt" to="368pt,2.9pt" o:gfxdata="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" strokecolor="#0070c0" strokeweight="1pt">
                       <v:stroke joinstyle="miter"/>
@@ -12468,7 +12147,7 @@
                     </wp:anchor>
                   </w:drawing>
                 </mc:Choice>
-                <mc:Fallback xmlns:cx="http://schemas.microsoft.com/office/drawing/2014/chartex" xmlns:cx1="http://schemas.microsoft.com/office/drawing/2015/9/8/chartex" xmlns:w16se="http://schemas.microsoft.com/office/word/2015/wordml/symex">
+                <mc:Fallback xmlns:w16se="http://schemas.microsoft.com/office/word/2015/wordml/symex" xmlns:cx1="http://schemas.microsoft.com/office/drawing/2015/9/8/chartex" xmlns:cx="http://schemas.microsoft.com/office/drawing/2014/chartex">
                   <w:pict>
                     <v:line w14:anchorId="560DDD30" id="Straight Connector 244" o:spid="_x0000_s1026" style="position:absolute;flip:y;z-index:251693056;visibility:visible;mso-wrap-style:square;mso-width-percent:0;mso-height-percent:0;mso-wrap-distance-left:9pt;mso-wrap-distance-top:0;mso-wrap-distance-right:9pt;mso-wrap-distance-bottom:0;mso-position-horizontal:absolute;mso-position-horizontal-relative:text;mso-position-vertical:absolute;mso-position-vertical-relative:text;mso-width-percent:0;mso-height-percent:0;mso-width-relative:margin;mso-height-relative:margin" from="1.25pt,1.5pt" to="366.5pt,2.25pt" o:gfxdata="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" strokecolor="#0070c0" strokeweight="1pt">
                       <v:stroke joinstyle="miter"/>
@@ -12504,33 +12183,8 @@
                 <w:b/>
                 <w:bCs/>
               </w:rPr>
-              <w:t xml:space="preserve">Francis </w:t>
-            </w:r>
-            <w:proofErr w:type="spellStart"/>
-            <w:r>
-              <w:rPr>
-                <w:b/>
-                <w:bCs/>
-              </w:rPr>
-              <w:t>Kudjo</w:t>
-            </w:r>
-            <w:proofErr w:type="spellEnd"/>
-            <w:r>
-              <w:rPr>
-                <w:b/>
-                <w:bCs/>
-              </w:rPr>
-              <w:t xml:space="preserve"> </w:t>
-            </w:r>
-            <w:proofErr w:type="spellStart"/>
-            <w:r>
-              <w:rPr>
-                <w:b/>
-                <w:bCs/>
-              </w:rPr>
-              <w:t>Kudjordjie</w:t>
-            </w:r>
-            <w:proofErr w:type="spellEnd"/>
+              <w:t>Francis Kudjo Kudjordjie</w:t>
+            </w:r>
           </w:p>
           <w:p>
             <w:pPr>
@@ -17957,7 +17611,7 @@
 </file>
 
 <file path=customXml/itemProps1.xml><?xml version="1.0" encoding="utf-8"?>
-<ds:datastoreItem xmlns:ds="http://schemas.openxmlformats.org/officeDocument/2006/customXml" ds:itemID="{FF087273-C7DD-42AC-959C-A2E007DCF086}">
+<ds:datastoreItem xmlns:ds="http://schemas.openxmlformats.org/officeDocument/2006/customXml" ds:itemID="{9ACD4BD0-3B2A-4434-ACE9-A997F5031F53}">
   <ds:schemaRefs>
     <ds:schemaRef ds:uri="http://schemas.openxmlformats.org/officeDocument/2006/bibliography"/>
   </ds:schemaRefs>

</xml_diff>